<commit_message>
Cambios , Q y vista que los RF no memorizan
</commit_message>
<xml_diff>
--- a/Justifiacion_Cambio_Q.docx
+++ b/Justifiacion_Cambio_Q.docx
@@ -1,6 +1,6 @@
 
 <file path=word/document.xml><?xml version="1.0" encoding="utf-8"?>
-<w:document xmlns:wpc="http://schemas.microsoft.com/office/word/2010/wordprocessingCanvas" xmlns:cx="http://schemas.microsoft.com/office/drawing/2014/chartex" xmlns:cx1="http://schemas.microsoft.com/office/drawing/2015/9/8/chartex" xmlns:mc="http://schemas.openxmlformats.org/markup-compatibility/2006" xmlns:o="urn:schemas-microsoft-com:office:office" xmlns:r="http://schemas.openxmlformats.org/officeDocument/2006/relationships" xmlns:m="http://schemas.openxmlformats.org/officeDocument/2006/math" xmlns:v="urn:schemas-microsoft-com:vml" xmlns:wp14="http://schemas.microsoft.com/office/word/2010/wordprocessingDrawing" xmlns:wp="http://schemas.openxmlformats.org/drawingml/2006/wordprocessingDrawing" xmlns:w10="urn:schemas-microsoft-com:office:word" xmlns:w="http://schemas.openxmlformats.org/wordprocessingml/2006/main" xmlns:w14="http://schemas.microsoft.com/office/word/2010/wordml" xmlns:w15="http://schemas.microsoft.com/office/word/2012/wordml" xmlns:w16se="http://schemas.microsoft.com/office/word/2015/wordml/symex" xmlns:wpg="http://schemas.microsoft.com/office/word/2010/wordprocessingGroup" xmlns:wpi="http://schemas.microsoft.com/office/word/2010/wordprocessingInk" xmlns:wne="http://schemas.microsoft.com/office/word/2006/wordml" xmlns:wps="http://schemas.microsoft.com/office/word/2010/wordprocessingShape" mc:Ignorable="w14 w15 w16se wp14">
+<w:document xmlns:wpc="http://schemas.microsoft.com/office/word/2010/wordprocessingCanvas" xmlns:cx="http://schemas.microsoft.com/office/drawing/2014/chartex" xmlns:cx1="http://schemas.microsoft.com/office/drawing/2015/9/8/chartex" xmlns:cx2="http://schemas.microsoft.com/office/drawing/2015/10/21/chartex" xmlns:cx3="http://schemas.microsoft.com/office/drawing/2016/5/9/chartex" xmlns:cx4="http://schemas.microsoft.com/office/drawing/2016/5/10/chartex" xmlns:cx5="http://schemas.microsoft.com/office/drawing/2016/5/11/chartex" xmlns:cx6="http://schemas.microsoft.com/office/drawing/2016/5/12/chartex" xmlns:cx7="http://schemas.microsoft.com/office/drawing/2016/5/13/chartex" xmlns:cx8="http://schemas.microsoft.com/office/drawing/2016/5/14/chartex" xmlns:mc="http://schemas.openxmlformats.org/markup-compatibility/2006" xmlns:aink="http://schemas.microsoft.com/office/drawing/2016/ink" xmlns:am3d="http://schemas.microsoft.com/office/drawing/2017/model3d" xmlns:o="urn:schemas-microsoft-com:office:office" xmlns:oel="http://schemas.microsoft.com/office/2019/extlst" xmlns:r="http://schemas.openxmlformats.org/officeDocument/2006/relationships" xmlns:m="http://schemas.openxmlformats.org/officeDocument/2006/math" xmlns:v="urn:schemas-microsoft-com:vml" xmlns:wp14="http://schemas.microsoft.com/office/word/2010/wordprocessingDrawing" xmlns:wp="http://schemas.openxmlformats.org/drawingml/2006/wordprocessingDrawing" xmlns:w10="urn:schemas-microsoft-com:office:word" xmlns:w="http://schemas.openxmlformats.org/wordprocessingml/2006/main" xmlns:w14="http://schemas.microsoft.com/office/word/2010/wordml" xmlns:w15="http://schemas.microsoft.com/office/word/2012/wordml" xmlns:w16cex="http://schemas.microsoft.com/office/word/2018/wordml/cex" xmlns:w16cid="http://schemas.microsoft.com/office/word/2016/wordml/cid" xmlns:w16="http://schemas.microsoft.com/office/word/2018/wordml" xmlns:w16du="http://schemas.microsoft.com/office/word/2023/wordml/word16du" xmlns:w16sdtdh="http://schemas.microsoft.com/office/word/2020/wordml/sdtdatahash" xmlns:w16sdtfl="http://schemas.microsoft.com/office/word/2024/wordml/sdtformatlock" xmlns:w16se="http://schemas.microsoft.com/office/word/2015/wordml/symex" xmlns:wpg="http://schemas.microsoft.com/office/word/2010/wordprocessingGroup" xmlns:wpi="http://schemas.microsoft.com/office/word/2010/wordprocessingInk" xmlns:wne="http://schemas.microsoft.com/office/word/2006/wordml" xmlns:wps="http://schemas.microsoft.com/office/word/2010/wordprocessingShape" mc:Ignorable="w14 w15 w16se w16cid w16 w16cex w16sdtdh w16sdtfl w16du wp14">
   <w:body>
     <w:p>
       <w:pPr>
@@ -40,7 +40,7 @@
     </w:p>
     <w:p>
       <w:r>
-        <w:pict>
+        <w:pict w14:anchorId="3835549A">
           <v:shapetype id="_x0000_t75" coordsize="21600,21600" o:spt="75" o:preferrelative="t" path="m@4@5l@4@11@9@11@9@5xe" filled="f" stroked="f">
             <v:stroke joinstyle="miter"/>
             <v:formulas>
@@ -60,7 +60,7 @@
             <v:path o:extrusionok="f" gradientshapeok="t" o:connecttype="rect"/>
             <o:lock v:ext="edit" aspectratio="t"/>
           </v:shapetype>
-          <v:shape id="_x0000_i1025" type="#_x0000_t75" style="width:425pt;height:255pt">
+          <v:shape id="_x0000_i1025" type="#_x0000_t75" style="width:424.7pt;height:254.8pt">
             <v:imagedata r:id="rId5" o:title="Figure_1"/>
           </v:shape>
         </w:pict>
@@ -112,8 +112,8 @@
       </w:pPr>
       <w:r>
         <w:lastRenderedPageBreak/>
-        <w:pict>
-          <v:shape id="_x0000_i1026" type="#_x0000_t75" style="width:425pt;height:340pt">
+        <w:pict w14:anchorId="70FB675E">
+          <v:shape id="_x0000_i1026" type="#_x0000_t75" style="width:424.7pt;height:339.75pt">
             <v:imagedata r:id="rId6" o:title="Importancia_Features_CatBoost"/>
           </v:shape>
         </w:pict>
@@ -181,18 +181,100 @@
                 <w:color w:val="3B3B3B"/>
                 <w:sz w:val="21"/>
                 <w:szCs w:val="21"/>
+                <w:lang w:val="en-GB" w:eastAsia="es-ES"/>
+              </w:rPr>
+            </w:pPr>
+            <w:r>
+              <w:rPr>
+                <w:rFonts w:ascii="Consolas" w:eastAsia="Times New Roman" w:hAnsi="Consolas" w:cs="Times New Roman"/>
+                <w:color w:val="3B3B3B"/>
+                <w:sz w:val="21"/>
+                <w:szCs w:val="21"/>
                 <w:lang w:eastAsia="es-ES"/>
               </w:rPr>
-            </w:pPr>
+              <w:t xml:space="preserve">        </w:t>
+            </w:r>
+            <w:r>
+              <w:rPr>
+                <w:rFonts w:ascii="Consolas" w:eastAsia="Times New Roman" w:hAnsi="Consolas" w:cs="Times New Roman"/>
+                <w:color w:val="001080"/>
+                <w:sz w:val="21"/>
+                <w:szCs w:val="21"/>
+                <w:lang w:val="en-GB" w:eastAsia="es-ES"/>
+              </w:rPr>
+              <w:t>q</w:t>
+            </w:r>
             <w:r>
               <w:rPr>
                 <w:rFonts w:ascii="Consolas" w:eastAsia="Times New Roman" w:hAnsi="Consolas" w:cs="Times New Roman"/>
                 <w:color w:val="3B3B3B"/>
                 <w:sz w:val="21"/>
                 <w:szCs w:val="21"/>
-                <w:lang w:eastAsia="es-ES"/>
-              </w:rPr>
-              <w:t xml:space="preserve">        </w:t>
+                <w:lang w:val="en-GB" w:eastAsia="es-ES"/>
+              </w:rPr>
+              <w:t xml:space="preserve"> </w:t>
+            </w:r>
+            <w:r>
+              <w:rPr>
+                <w:rFonts w:ascii="Consolas" w:eastAsia="Times New Roman" w:hAnsi="Consolas" w:cs="Times New Roman"/>
+                <w:color w:val="000000"/>
+                <w:sz w:val="21"/>
+                <w:szCs w:val="21"/>
+                <w:lang w:val="en-GB" w:eastAsia="es-ES"/>
+              </w:rPr>
+              <w:t>=</w:t>
+            </w:r>
+            <w:r>
+              <w:rPr>
+                <w:rFonts w:ascii="Consolas" w:eastAsia="Times New Roman" w:hAnsi="Consolas" w:cs="Times New Roman"/>
+                <w:color w:val="3B3B3B"/>
+                <w:sz w:val="21"/>
+                <w:szCs w:val="21"/>
+                <w:lang w:val="en-GB" w:eastAsia="es-ES"/>
+              </w:rPr>
+              <w:t xml:space="preserve"> </w:t>
+            </w:r>
+            <w:proofErr w:type="spellStart"/>
+            <w:r>
+              <w:rPr>
+                <w:rFonts w:ascii="Consolas" w:eastAsia="Times New Roman" w:hAnsi="Consolas" w:cs="Times New Roman"/>
+                <w:color w:val="267F99"/>
+                <w:sz w:val="21"/>
+                <w:szCs w:val="21"/>
+                <w:lang w:val="en-GB" w:eastAsia="es-ES"/>
+              </w:rPr>
+              <w:t>np</w:t>
+            </w:r>
+            <w:r>
+              <w:rPr>
+                <w:rFonts w:ascii="Consolas" w:eastAsia="Times New Roman" w:hAnsi="Consolas" w:cs="Times New Roman"/>
+                <w:color w:val="3B3B3B"/>
+                <w:sz w:val="21"/>
+                <w:szCs w:val="21"/>
+                <w:lang w:val="en-GB" w:eastAsia="es-ES"/>
+              </w:rPr>
+              <w:t>.</w:t>
+            </w:r>
+            <w:r>
+              <w:rPr>
+                <w:rFonts w:ascii="Consolas" w:eastAsia="Times New Roman" w:hAnsi="Consolas" w:cs="Times New Roman"/>
+                <w:color w:val="795E26"/>
+                <w:sz w:val="21"/>
+                <w:szCs w:val="21"/>
+                <w:lang w:val="en-GB" w:eastAsia="es-ES"/>
+              </w:rPr>
+              <w:t>nan_to_num</w:t>
+            </w:r>
+            <w:proofErr w:type="spellEnd"/>
+            <w:r>
+              <w:rPr>
+                <w:rFonts w:ascii="Consolas" w:eastAsia="Times New Roman" w:hAnsi="Consolas" w:cs="Times New Roman"/>
+                <w:color w:val="3B3B3B"/>
+                <w:sz w:val="21"/>
+                <w:szCs w:val="21"/>
+                <w:lang w:val="en-GB" w:eastAsia="es-ES"/>
+              </w:rPr>
+              <w:t>(((((</w:t>
             </w:r>
             <w:r>
               <w:rPr>
@@ -200,9 +282,9 @@
                 <w:color w:val="001080"/>
                 <w:sz w:val="21"/>
                 <w:szCs w:val="21"/>
-                <w:lang w:eastAsia="es-ES"/>
-              </w:rPr>
-              <w:t>q</w:t>
+                <w:lang w:val="en-GB" w:eastAsia="es-ES"/>
+              </w:rPr>
+              <w:t>kAI2</w:t>
             </w:r>
             <w:r>
               <w:rPr>
@@ -210,7 +292,7 @@
                 <w:color w:val="3B3B3B"/>
                 <w:sz w:val="21"/>
                 <w:szCs w:val="21"/>
-                <w:lang w:eastAsia="es-ES"/>
+                <w:lang w:val="en-GB" w:eastAsia="es-ES"/>
               </w:rPr>
               <w:t xml:space="preserve"> </w:t>
             </w:r>
@@ -220,383 +302,277 @@
                 <w:color w:val="000000"/>
                 <w:sz w:val="21"/>
                 <w:szCs w:val="21"/>
-                <w:lang w:eastAsia="es-ES"/>
+                <w:lang w:val="en-GB" w:eastAsia="es-ES"/>
+              </w:rPr>
+              <w:t>*</w:t>
+            </w:r>
+            <w:r>
+              <w:rPr>
+                <w:rFonts w:ascii="Consolas" w:eastAsia="Times New Roman" w:hAnsi="Consolas" w:cs="Times New Roman"/>
+                <w:color w:val="3B3B3B"/>
+                <w:sz w:val="21"/>
+                <w:szCs w:val="21"/>
+                <w:lang w:val="en-GB" w:eastAsia="es-ES"/>
+              </w:rPr>
+              <w:t xml:space="preserve"> </w:t>
+            </w:r>
+            <w:r>
+              <w:rPr>
+                <w:rFonts w:ascii="Consolas" w:eastAsia="Times New Roman" w:hAnsi="Consolas" w:cs="Times New Roman"/>
+                <w:color w:val="098658"/>
+                <w:sz w:val="21"/>
+                <w:szCs w:val="21"/>
+                <w:lang w:val="en-GB" w:eastAsia="es-ES"/>
+              </w:rPr>
+              <w:t>1000.0</w:t>
+            </w:r>
+            <w:r>
+              <w:rPr>
+                <w:rFonts w:ascii="Consolas" w:eastAsia="Times New Roman" w:hAnsi="Consolas" w:cs="Times New Roman"/>
+                <w:color w:val="3B3B3B"/>
+                <w:sz w:val="21"/>
+                <w:szCs w:val="21"/>
+                <w:lang w:val="en-GB" w:eastAsia="es-ES"/>
+              </w:rPr>
+              <w:t xml:space="preserve">) </w:t>
+            </w:r>
+            <w:r>
+              <w:rPr>
+                <w:rFonts w:ascii="Consolas" w:eastAsia="Times New Roman" w:hAnsi="Consolas" w:cs="Times New Roman"/>
+                <w:color w:val="000000"/>
+                <w:sz w:val="21"/>
+                <w:szCs w:val="21"/>
+                <w:lang w:val="en-GB" w:eastAsia="es-ES"/>
+              </w:rPr>
+              <w:t>**</w:t>
+            </w:r>
+            <w:r>
+              <w:rPr>
+                <w:rFonts w:ascii="Consolas" w:eastAsia="Times New Roman" w:hAnsi="Consolas" w:cs="Times New Roman"/>
+                <w:color w:val="3B3B3B"/>
+                <w:sz w:val="21"/>
+                <w:szCs w:val="21"/>
+                <w:lang w:val="en-GB" w:eastAsia="es-ES"/>
+              </w:rPr>
+              <w:t xml:space="preserve"> </w:t>
+            </w:r>
+            <w:r>
+              <w:rPr>
+                <w:rFonts w:ascii="Consolas" w:eastAsia="Times New Roman" w:hAnsi="Consolas" w:cs="Times New Roman"/>
+                <w:color w:val="098658"/>
+                <w:sz w:val="21"/>
+                <w:szCs w:val="21"/>
+                <w:lang w:val="en-GB" w:eastAsia="es-ES"/>
+              </w:rPr>
+              <w:t>2</w:t>
+            </w:r>
+            <w:r>
+              <w:rPr>
+                <w:rFonts w:ascii="Consolas" w:eastAsia="Times New Roman" w:hAnsi="Consolas" w:cs="Times New Roman"/>
+                <w:color w:val="3B3B3B"/>
+                <w:sz w:val="21"/>
+                <w:szCs w:val="21"/>
+                <w:lang w:val="en-GB" w:eastAsia="es-ES"/>
+              </w:rPr>
+              <w:t xml:space="preserve">) </w:t>
+            </w:r>
+            <w:r>
+              <w:rPr>
+                <w:rFonts w:ascii="Consolas" w:eastAsia="Times New Roman" w:hAnsi="Consolas" w:cs="Times New Roman"/>
+                <w:color w:val="000000"/>
+                <w:sz w:val="21"/>
+                <w:szCs w:val="21"/>
+                <w:lang w:val="en-GB" w:eastAsia="es-ES"/>
+              </w:rPr>
+              <w:t>*</w:t>
+            </w:r>
+            <w:r>
+              <w:rPr>
+                <w:rFonts w:ascii="Consolas" w:eastAsia="Times New Roman" w:hAnsi="Consolas" w:cs="Times New Roman"/>
+                <w:color w:val="3B3B3B"/>
+                <w:sz w:val="21"/>
+                <w:szCs w:val="21"/>
+                <w:lang w:val="en-GB" w:eastAsia="es-ES"/>
+              </w:rPr>
+              <w:t xml:space="preserve"> (</w:t>
+            </w:r>
+            <w:r>
+              <w:rPr>
+                <w:rFonts w:ascii="Consolas" w:eastAsia="Times New Roman" w:hAnsi="Consolas" w:cs="Times New Roman"/>
+                <w:color w:val="001080"/>
+                <w:sz w:val="21"/>
+                <w:szCs w:val="21"/>
+                <w:lang w:val="en-GB" w:eastAsia="es-ES"/>
+              </w:rPr>
+              <w:t>ts2</w:t>
+            </w:r>
+            <w:r>
+              <w:rPr>
+                <w:rFonts w:ascii="Consolas" w:eastAsia="Times New Roman" w:hAnsi="Consolas" w:cs="Times New Roman"/>
+                <w:color w:val="3B3B3B"/>
+                <w:sz w:val="21"/>
+                <w:szCs w:val="21"/>
+                <w:lang w:val="en-GB" w:eastAsia="es-ES"/>
+              </w:rPr>
+              <w:t xml:space="preserve"> </w:t>
+            </w:r>
+            <w:r>
+              <w:rPr>
+                <w:rFonts w:ascii="Consolas" w:eastAsia="Times New Roman" w:hAnsi="Consolas" w:cs="Times New Roman"/>
+                <w:color w:val="000000"/>
+                <w:sz w:val="21"/>
+                <w:szCs w:val="21"/>
+                <w:lang w:val="en-GB" w:eastAsia="es-ES"/>
+              </w:rPr>
+              <w:t>/</w:t>
+            </w:r>
+            <w:r>
+              <w:rPr>
+                <w:rFonts w:ascii="Consolas" w:eastAsia="Times New Roman" w:hAnsi="Consolas" w:cs="Times New Roman"/>
+                <w:color w:val="3B3B3B"/>
+                <w:sz w:val="21"/>
+                <w:szCs w:val="21"/>
+                <w:lang w:val="en-GB" w:eastAsia="es-ES"/>
+              </w:rPr>
+              <w:t xml:space="preserve"> </w:t>
+            </w:r>
+            <w:r>
+              <w:rPr>
+                <w:rFonts w:ascii="Consolas" w:eastAsia="Times New Roman" w:hAnsi="Consolas" w:cs="Times New Roman"/>
+                <w:color w:val="098658"/>
+                <w:sz w:val="21"/>
+                <w:szCs w:val="21"/>
+                <w:lang w:val="en-GB" w:eastAsia="es-ES"/>
+              </w:rPr>
+              <w:t>1000.0</w:t>
+            </w:r>
+            <w:r>
+              <w:rPr>
+                <w:rFonts w:ascii="Consolas" w:eastAsia="Times New Roman" w:hAnsi="Consolas" w:cs="Times New Roman"/>
+                <w:color w:val="3B3B3B"/>
+                <w:sz w:val="21"/>
+                <w:szCs w:val="21"/>
+                <w:lang w:val="en-GB" w:eastAsia="es-ES"/>
+              </w:rPr>
+              <w:t xml:space="preserve">)) </w:t>
+            </w:r>
+            <w:r>
+              <w:rPr>
+                <w:rFonts w:ascii="Consolas" w:eastAsia="Times New Roman" w:hAnsi="Consolas" w:cs="Times New Roman"/>
+                <w:color w:val="000000"/>
+                <w:sz w:val="21"/>
+                <w:szCs w:val="21"/>
+                <w:lang w:val="en-GB" w:eastAsia="es-ES"/>
+              </w:rPr>
+              <w:t>/</w:t>
+            </w:r>
+            <w:r>
+              <w:rPr>
+                <w:rFonts w:ascii="Consolas" w:eastAsia="Times New Roman" w:hAnsi="Consolas" w:cs="Times New Roman"/>
+                <w:color w:val="3B3B3B"/>
+                <w:sz w:val="21"/>
+                <w:szCs w:val="21"/>
+                <w:lang w:val="en-GB" w:eastAsia="es-ES"/>
+              </w:rPr>
+              <w:t xml:space="preserve"> (</w:t>
+            </w:r>
+            <w:r>
+              <w:rPr>
+                <w:rFonts w:ascii="Consolas" w:eastAsia="Times New Roman" w:hAnsi="Consolas" w:cs="Times New Roman"/>
+                <w:color w:val="001080"/>
+                <w:sz w:val="21"/>
+                <w:szCs w:val="21"/>
+                <w:lang w:val="en-GB" w:eastAsia="es-ES"/>
+              </w:rPr>
+              <w:t>f</w:t>
+            </w:r>
+            <w:r>
+              <w:rPr>
+                <w:rFonts w:ascii="Consolas" w:eastAsia="Times New Roman" w:hAnsi="Consolas" w:cs="Times New Roman"/>
+                <w:color w:val="3B3B3B"/>
+                <w:sz w:val="21"/>
+                <w:szCs w:val="21"/>
+                <w:lang w:val="en-GB" w:eastAsia="es-ES"/>
+              </w:rPr>
+              <w:t xml:space="preserve"> </w:t>
+            </w:r>
+            <w:r>
+              <w:rPr>
+                <w:rFonts w:ascii="Consolas" w:eastAsia="Times New Roman" w:hAnsi="Consolas" w:cs="Times New Roman"/>
+                <w:color w:val="000000"/>
+                <w:sz w:val="21"/>
+                <w:szCs w:val="21"/>
+                <w:lang w:val="en-GB" w:eastAsia="es-ES"/>
+              </w:rPr>
+              <w:t>*</w:t>
+            </w:r>
+            <w:r>
+              <w:rPr>
+                <w:rFonts w:ascii="Consolas" w:eastAsia="Times New Roman" w:hAnsi="Consolas" w:cs="Times New Roman"/>
+                <w:color w:val="3B3B3B"/>
+                <w:sz w:val="21"/>
+                <w:szCs w:val="21"/>
+                <w:lang w:val="en-GB" w:eastAsia="es-ES"/>
+              </w:rPr>
+              <w:t xml:space="preserve"> </w:t>
+            </w:r>
+            <w:r>
+              <w:rPr>
+                <w:rFonts w:ascii="Consolas" w:eastAsia="Times New Roman" w:hAnsi="Consolas" w:cs="Times New Roman"/>
+                <w:color w:val="098658"/>
+                <w:sz w:val="21"/>
+                <w:szCs w:val="21"/>
+                <w:lang w:val="en-GB" w:eastAsia="es-ES"/>
+              </w:rPr>
+              <w:t>10.0</w:t>
+            </w:r>
+            <w:r>
+              <w:rPr>
+                <w:rFonts w:ascii="Consolas" w:eastAsia="Times New Roman" w:hAnsi="Consolas" w:cs="Times New Roman"/>
+                <w:color w:val="3B3B3B"/>
+                <w:sz w:val="21"/>
+                <w:szCs w:val="21"/>
+                <w:lang w:val="en-GB" w:eastAsia="es-ES"/>
+              </w:rPr>
+              <w:t xml:space="preserve">)), </w:t>
+            </w:r>
+            <w:r>
+              <w:rPr>
+                <w:rFonts w:ascii="Consolas" w:eastAsia="Times New Roman" w:hAnsi="Consolas" w:cs="Times New Roman"/>
+                <w:color w:val="001080"/>
+                <w:sz w:val="21"/>
+                <w:szCs w:val="21"/>
+                <w:lang w:val="en-GB" w:eastAsia="es-ES"/>
+              </w:rPr>
+              <w:t>nan</w:t>
+            </w:r>
+            <w:r>
+              <w:rPr>
+                <w:rFonts w:ascii="Consolas" w:eastAsia="Times New Roman" w:hAnsi="Consolas" w:cs="Times New Roman"/>
+                <w:color w:val="000000"/>
+                <w:sz w:val="21"/>
+                <w:szCs w:val="21"/>
+                <w:lang w:val="en-GB" w:eastAsia="es-ES"/>
               </w:rPr>
               <w:t>=</w:t>
             </w:r>
             <w:r>
               <w:rPr>
                 <w:rFonts w:ascii="Consolas" w:eastAsia="Times New Roman" w:hAnsi="Consolas" w:cs="Times New Roman"/>
+                <w:color w:val="098658"/>
+                <w:sz w:val="21"/>
+                <w:szCs w:val="21"/>
+                <w:lang w:val="en-GB" w:eastAsia="es-ES"/>
+              </w:rPr>
+              <w:t>0</w:t>
+            </w:r>
+            <w:r>
+              <w:rPr>
+                <w:rFonts w:ascii="Consolas" w:eastAsia="Times New Roman" w:hAnsi="Consolas" w:cs="Times New Roman"/>
                 <w:color w:val="3B3B3B"/>
                 <w:sz w:val="21"/>
                 <w:szCs w:val="21"/>
-                <w:lang w:eastAsia="es-ES"/>
-              </w:rPr>
-              <w:t xml:space="preserve"> </w:t>
-            </w:r>
-            <w:proofErr w:type="spellStart"/>
-            <w:r>
-              <w:rPr>
-                <w:rFonts w:ascii="Consolas" w:eastAsia="Times New Roman" w:hAnsi="Consolas" w:cs="Times New Roman"/>
-                <w:color w:val="267F99"/>
-                <w:sz w:val="21"/>
-                <w:szCs w:val="21"/>
-                <w:lang w:eastAsia="es-ES"/>
-              </w:rPr>
-              <w:t>np</w:t>
-            </w:r>
-            <w:r>
-              <w:rPr>
-                <w:rFonts w:ascii="Consolas" w:eastAsia="Times New Roman" w:hAnsi="Consolas" w:cs="Times New Roman"/>
-                <w:color w:val="3B3B3B"/>
-                <w:sz w:val="21"/>
-                <w:szCs w:val="21"/>
-                <w:lang w:eastAsia="es-ES"/>
-              </w:rPr>
-              <w:t>.</w:t>
-            </w:r>
-            <w:r>
-              <w:rPr>
-                <w:rFonts w:ascii="Consolas" w:eastAsia="Times New Roman" w:hAnsi="Consolas" w:cs="Times New Roman"/>
-                <w:color w:val="795E26"/>
-                <w:sz w:val="21"/>
-                <w:szCs w:val="21"/>
-                <w:lang w:eastAsia="es-ES"/>
-              </w:rPr>
-              <w:t>nan_to_</w:t>
-            </w:r>
-            <w:proofErr w:type="gramStart"/>
-            <w:r>
-              <w:rPr>
-                <w:rFonts w:ascii="Consolas" w:eastAsia="Times New Roman" w:hAnsi="Consolas" w:cs="Times New Roman"/>
-                <w:color w:val="795E26"/>
-                <w:sz w:val="21"/>
-                <w:szCs w:val="21"/>
-                <w:lang w:eastAsia="es-ES"/>
-              </w:rPr>
-              <w:t>num</w:t>
-            </w:r>
-            <w:proofErr w:type="spellEnd"/>
-            <w:r>
-              <w:rPr>
-                <w:rFonts w:ascii="Consolas" w:eastAsia="Times New Roman" w:hAnsi="Consolas" w:cs="Times New Roman"/>
-                <w:color w:val="3B3B3B"/>
-                <w:sz w:val="21"/>
-                <w:szCs w:val="21"/>
-                <w:lang w:eastAsia="es-ES"/>
-              </w:rPr>
-              <w:t>(</w:t>
-            </w:r>
-            <w:proofErr w:type="gramEnd"/>
-            <w:r>
-              <w:rPr>
-                <w:rFonts w:ascii="Consolas" w:eastAsia="Times New Roman" w:hAnsi="Consolas" w:cs="Times New Roman"/>
-                <w:color w:val="3B3B3B"/>
-                <w:sz w:val="21"/>
-                <w:szCs w:val="21"/>
-                <w:lang w:eastAsia="es-ES"/>
-              </w:rPr>
-              <w:t>((((</w:t>
-            </w:r>
-            <w:r>
-              <w:rPr>
-                <w:rFonts w:ascii="Consolas" w:eastAsia="Times New Roman" w:hAnsi="Consolas" w:cs="Times New Roman"/>
-                <w:color w:val="001080"/>
-                <w:sz w:val="21"/>
-                <w:szCs w:val="21"/>
-                <w:lang w:eastAsia="es-ES"/>
-              </w:rPr>
-              <w:t>kAI2</w:t>
-            </w:r>
-            <w:r>
-              <w:rPr>
-                <w:rFonts w:ascii="Consolas" w:eastAsia="Times New Roman" w:hAnsi="Consolas" w:cs="Times New Roman"/>
-                <w:color w:val="3B3B3B"/>
-                <w:sz w:val="21"/>
-                <w:szCs w:val="21"/>
-                <w:lang w:eastAsia="es-ES"/>
-              </w:rPr>
-              <w:t xml:space="preserve"> </w:t>
-            </w:r>
-            <w:r>
-              <w:rPr>
-                <w:rFonts w:ascii="Consolas" w:eastAsia="Times New Roman" w:hAnsi="Consolas" w:cs="Times New Roman"/>
-                <w:color w:val="000000"/>
-                <w:sz w:val="21"/>
-                <w:szCs w:val="21"/>
-                <w:lang w:eastAsia="es-ES"/>
-              </w:rPr>
-              <w:t>*</w:t>
-            </w:r>
-            <w:r>
-              <w:rPr>
-                <w:rFonts w:ascii="Consolas" w:eastAsia="Times New Roman" w:hAnsi="Consolas" w:cs="Times New Roman"/>
-                <w:color w:val="3B3B3B"/>
-                <w:sz w:val="21"/>
-                <w:szCs w:val="21"/>
-                <w:lang w:eastAsia="es-ES"/>
-              </w:rPr>
-              <w:t xml:space="preserve"> </w:t>
-            </w:r>
-            <w:r>
-              <w:rPr>
-                <w:rFonts w:ascii="Consolas" w:eastAsia="Times New Roman" w:hAnsi="Consolas" w:cs="Times New Roman"/>
-                <w:color w:val="098658"/>
-                <w:sz w:val="21"/>
-                <w:szCs w:val="21"/>
-                <w:lang w:eastAsia="es-ES"/>
-              </w:rPr>
-              <w:t>1000.0</w:t>
-            </w:r>
-            <w:r>
-              <w:rPr>
-                <w:rFonts w:ascii="Consolas" w:eastAsia="Times New Roman" w:hAnsi="Consolas" w:cs="Times New Roman"/>
-                <w:color w:val="3B3B3B"/>
-                <w:sz w:val="21"/>
-                <w:szCs w:val="21"/>
-                <w:lang w:eastAsia="es-ES"/>
-              </w:rPr>
-              <w:t xml:space="preserve">) </w:t>
-            </w:r>
-            <w:r>
-              <w:rPr>
-                <w:rFonts w:ascii="Consolas" w:eastAsia="Times New Roman" w:hAnsi="Consolas" w:cs="Times New Roman"/>
-                <w:color w:val="000000"/>
-                <w:sz w:val="21"/>
-                <w:szCs w:val="21"/>
-                <w:lang w:eastAsia="es-ES"/>
-              </w:rPr>
-              <w:t>**</w:t>
-            </w:r>
-            <w:r>
-              <w:rPr>
-                <w:rFonts w:ascii="Consolas" w:eastAsia="Times New Roman" w:hAnsi="Consolas" w:cs="Times New Roman"/>
-                <w:color w:val="3B3B3B"/>
-                <w:sz w:val="21"/>
-                <w:szCs w:val="21"/>
-                <w:lang w:eastAsia="es-ES"/>
-              </w:rPr>
-              <w:t xml:space="preserve"> </w:t>
-            </w:r>
-            <w:r>
-              <w:rPr>
-                <w:rFonts w:ascii="Consolas" w:eastAsia="Times New Roman" w:hAnsi="Consolas" w:cs="Times New Roman"/>
-                <w:color w:val="098658"/>
-                <w:sz w:val="21"/>
-                <w:szCs w:val="21"/>
-                <w:lang w:eastAsia="es-ES"/>
-              </w:rPr>
-              <w:t>2</w:t>
-            </w:r>
-            <w:r>
-              <w:rPr>
-                <w:rFonts w:ascii="Consolas" w:eastAsia="Times New Roman" w:hAnsi="Consolas" w:cs="Times New Roman"/>
-                <w:color w:val="3B3B3B"/>
-                <w:sz w:val="21"/>
-                <w:szCs w:val="21"/>
-                <w:lang w:eastAsia="es-ES"/>
-              </w:rPr>
-              <w:t xml:space="preserve">) </w:t>
-            </w:r>
-            <w:r>
-              <w:rPr>
-                <w:rFonts w:ascii="Consolas" w:eastAsia="Times New Roman" w:hAnsi="Consolas" w:cs="Times New Roman"/>
-                <w:color w:val="000000"/>
-                <w:sz w:val="21"/>
-                <w:szCs w:val="21"/>
-                <w:lang w:eastAsia="es-ES"/>
-              </w:rPr>
-              <w:t>*</w:t>
-            </w:r>
-            <w:r>
-              <w:rPr>
-                <w:rFonts w:ascii="Consolas" w:eastAsia="Times New Roman" w:hAnsi="Consolas" w:cs="Times New Roman"/>
-                <w:color w:val="3B3B3B"/>
-                <w:sz w:val="21"/>
-                <w:szCs w:val="21"/>
-                <w:lang w:eastAsia="es-ES"/>
-              </w:rPr>
-              <w:t xml:space="preserve"> (</w:t>
-            </w:r>
-            <w:r>
-              <w:rPr>
-                <w:rFonts w:ascii="Consolas" w:eastAsia="Times New Roman" w:hAnsi="Consolas" w:cs="Times New Roman"/>
-                <w:color w:val="001080"/>
-                <w:sz w:val="21"/>
-                <w:szCs w:val="21"/>
-                <w:lang w:eastAsia="es-ES"/>
-              </w:rPr>
-              <w:t>ts2</w:t>
-            </w:r>
-            <w:r>
-              <w:rPr>
-                <w:rFonts w:ascii="Consolas" w:eastAsia="Times New Roman" w:hAnsi="Consolas" w:cs="Times New Roman"/>
-                <w:color w:val="3B3B3B"/>
-                <w:sz w:val="21"/>
-                <w:szCs w:val="21"/>
-                <w:lang w:eastAsia="es-ES"/>
-              </w:rPr>
-              <w:t xml:space="preserve"> </w:t>
-            </w:r>
-            <w:r>
-              <w:rPr>
-                <w:rFonts w:ascii="Consolas" w:eastAsia="Times New Roman" w:hAnsi="Consolas" w:cs="Times New Roman"/>
-                <w:color w:val="000000"/>
-                <w:sz w:val="21"/>
-                <w:szCs w:val="21"/>
-                <w:lang w:eastAsia="es-ES"/>
-              </w:rPr>
-              <w:t>/</w:t>
-            </w:r>
-            <w:r>
-              <w:rPr>
-                <w:rFonts w:ascii="Consolas" w:eastAsia="Times New Roman" w:hAnsi="Consolas" w:cs="Times New Roman"/>
-                <w:color w:val="3B3B3B"/>
-                <w:sz w:val="21"/>
-                <w:szCs w:val="21"/>
-                <w:lang w:eastAsia="es-ES"/>
-              </w:rPr>
-              <w:t xml:space="preserve"> </w:t>
-            </w:r>
-            <w:r>
-              <w:rPr>
-                <w:rFonts w:ascii="Consolas" w:eastAsia="Times New Roman" w:hAnsi="Consolas" w:cs="Times New Roman"/>
-                <w:color w:val="098658"/>
-                <w:sz w:val="21"/>
-                <w:szCs w:val="21"/>
-                <w:lang w:eastAsia="es-ES"/>
-              </w:rPr>
-              <w:t>1000.0</w:t>
-            </w:r>
-            <w:r>
-              <w:rPr>
-                <w:rFonts w:ascii="Consolas" w:eastAsia="Times New Roman" w:hAnsi="Consolas" w:cs="Times New Roman"/>
-                <w:color w:val="3B3B3B"/>
-                <w:sz w:val="21"/>
-                <w:szCs w:val="21"/>
-                <w:lang w:eastAsia="es-ES"/>
-              </w:rPr>
-              <w:t xml:space="preserve">)) </w:t>
-            </w:r>
-            <w:r>
-              <w:rPr>
-                <w:rFonts w:ascii="Consolas" w:eastAsia="Times New Roman" w:hAnsi="Consolas" w:cs="Times New Roman"/>
-                <w:color w:val="000000"/>
-                <w:sz w:val="21"/>
-                <w:szCs w:val="21"/>
-                <w:lang w:eastAsia="es-ES"/>
-              </w:rPr>
-              <w:t>/</w:t>
-            </w:r>
-            <w:r>
-              <w:rPr>
-                <w:rFonts w:ascii="Consolas" w:eastAsia="Times New Roman" w:hAnsi="Consolas" w:cs="Times New Roman"/>
-                <w:color w:val="3B3B3B"/>
-                <w:sz w:val="21"/>
-                <w:szCs w:val="21"/>
-                <w:lang w:eastAsia="es-ES"/>
-              </w:rPr>
-              <w:t xml:space="preserve"> (</w:t>
-            </w:r>
-            <w:r>
-              <w:rPr>
-                <w:rFonts w:ascii="Consolas" w:eastAsia="Times New Roman" w:hAnsi="Consolas" w:cs="Times New Roman"/>
-                <w:color w:val="001080"/>
-                <w:sz w:val="21"/>
-                <w:szCs w:val="21"/>
-                <w:lang w:eastAsia="es-ES"/>
-              </w:rPr>
-              <w:t>f</w:t>
-            </w:r>
-            <w:r>
-              <w:rPr>
-                <w:rFonts w:ascii="Consolas" w:eastAsia="Times New Roman" w:hAnsi="Consolas" w:cs="Times New Roman"/>
-                <w:color w:val="3B3B3B"/>
-                <w:sz w:val="21"/>
-                <w:szCs w:val="21"/>
-                <w:lang w:eastAsia="es-ES"/>
-              </w:rPr>
-              <w:t xml:space="preserve"> </w:t>
-            </w:r>
-            <w:r>
-              <w:rPr>
-                <w:rFonts w:ascii="Consolas" w:eastAsia="Times New Roman" w:hAnsi="Consolas" w:cs="Times New Roman"/>
-                <w:color w:val="000000"/>
-                <w:sz w:val="21"/>
-                <w:szCs w:val="21"/>
-                <w:lang w:eastAsia="es-ES"/>
-              </w:rPr>
-              <w:t>*</w:t>
-            </w:r>
-            <w:r>
-              <w:rPr>
-                <w:rFonts w:ascii="Consolas" w:eastAsia="Times New Roman" w:hAnsi="Consolas" w:cs="Times New Roman"/>
-                <w:color w:val="3B3B3B"/>
-                <w:sz w:val="21"/>
-                <w:szCs w:val="21"/>
-                <w:lang w:eastAsia="es-ES"/>
-              </w:rPr>
-              <w:t xml:space="preserve"> </w:t>
-            </w:r>
-            <w:r>
-              <w:rPr>
-                <w:rFonts w:ascii="Consolas" w:eastAsia="Times New Roman" w:hAnsi="Consolas" w:cs="Times New Roman"/>
-                <w:color w:val="098658"/>
-                <w:sz w:val="21"/>
-                <w:szCs w:val="21"/>
-                <w:lang w:eastAsia="es-ES"/>
-              </w:rPr>
-              <w:t>10.0</w:t>
-            </w:r>
-            <w:r>
-              <w:rPr>
-                <w:rFonts w:ascii="Consolas" w:eastAsia="Times New Roman" w:hAnsi="Consolas" w:cs="Times New Roman"/>
-                <w:color w:val="3B3B3B"/>
-                <w:sz w:val="21"/>
-                <w:szCs w:val="21"/>
-                <w:lang w:eastAsia="es-ES"/>
-              </w:rPr>
-              <w:t xml:space="preserve">)), </w:t>
-            </w:r>
-            <w:proofErr w:type="spellStart"/>
-            <w:r>
-              <w:rPr>
-                <w:rFonts w:ascii="Consolas" w:eastAsia="Times New Roman" w:hAnsi="Consolas" w:cs="Times New Roman"/>
-                <w:color w:val="001080"/>
-                <w:sz w:val="21"/>
-                <w:szCs w:val="21"/>
-                <w:lang w:eastAsia="es-ES"/>
-              </w:rPr>
-              <w:t>nan</w:t>
-            </w:r>
-            <w:proofErr w:type="spellEnd"/>
-            <w:r>
-              <w:rPr>
-                <w:rFonts w:ascii="Consolas" w:eastAsia="Times New Roman" w:hAnsi="Consolas" w:cs="Times New Roman"/>
-                <w:color w:val="000000"/>
-                <w:sz w:val="21"/>
-                <w:szCs w:val="21"/>
-                <w:lang w:eastAsia="es-ES"/>
-              </w:rPr>
-              <w:t>=</w:t>
-            </w:r>
-            <w:r>
-              <w:rPr>
-                <w:rFonts w:ascii="Consolas" w:eastAsia="Times New Roman" w:hAnsi="Consolas" w:cs="Times New Roman"/>
-                <w:color w:val="098658"/>
-                <w:sz w:val="21"/>
-                <w:szCs w:val="21"/>
-                <w:lang w:eastAsia="es-ES"/>
-              </w:rPr>
-              <w:t>0</w:t>
-            </w:r>
-            <w:r>
-              <w:rPr>
-                <w:rFonts w:ascii="Consolas" w:eastAsia="Times New Roman" w:hAnsi="Consolas" w:cs="Times New Roman"/>
-                <w:color w:val="3B3B3B"/>
-                <w:sz w:val="21"/>
-                <w:szCs w:val="21"/>
-                <w:lang w:eastAsia="es-ES"/>
+                <w:lang w:val="en-GB" w:eastAsia="es-ES"/>
               </w:rPr>
               <w:t>)</w:t>
             </w:r>
@@ -604,6 +580,9 @@
           <w:p>
             <w:pPr>
               <w:jc w:val="both"/>
+              <w:rPr>
+                <w:lang w:val="en-GB"/>
+              </w:rPr>
             </w:pPr>
           </w:p>
         </w:tc>
@@ -612,8 +591,14 @@
     <w:p>
       <w:pPr>
         <w:jc w:val="both"/>
-      </w:pPr>
-      <w:r>
+        <w:rPr>
+          <w:lang w:val="en-GB"/>
+        </w:rPr>
+      </w:pPr>
+      <w:r>
+        <w:rPr>
+          <w:lang w:val="en-GB"/>
+        </w:rPr>
         <w:t xml:space="preserve"> </w:t>
       </w:r>
     </w:p>
@@ -1655,8 +1640,8 @@
           <w:szCs w:val="24"/>
           <w:lang w:eastAsia="es-ES"/>
         </w:rPr>
-        <w:pict>
-          <v:shape id="_x0000_i1027" type="#_x0000_t75" style="width:425pt;height:340pt">
+        <w:pict w14:anchorId="77B96FAA">
+          <v:shape id="_x0000_i1027" type="#_x0000_t75" style="width:424.7pt;height:339.75pt">
             <v:imagedata r:id="rId7" o:title="Importancia_Caracterisitcas"/>
           </v:shape>
         </w:pict>
@@ -1706,6 +1691,7 @@
     </w:p>
     <w:p>
       <w:pPr>
+        <w:jc w:val="both"/>
         <w:rPr>
           <w:rFonts w:eastAsiaTheme="minorEastAsia" w:cstheme="minorHAnsi"/>
           <w:sz w:val="20"/>
@@ -1718,8 +1704,8 @@
           <w:lang w:eastAsia="es-ES"/>
         </w:rPr>
         <w:lastRenderedPageBreak/>
-        <w:pict>
-          <v:shape id="_x0000_i1028" type="#_x0000_t75" style="width:425pt;height:255pt">
+        <w:pict w14:anchorId="1FFDC9F7">
+          <v:shape id="_x0000_i1028" type="#_x0000_t75" style="width:424.7pt;height:254.8pt">
             <v:imagedata r:id="rId8" o:title="sa"/>
           </v:shape>
         </w:pict>
@@ -1751,6 +1737,7 @@
         <w:jc w:val="both"/>
         <w:rPr>
           <w:rFonts w:eastAsia="Times New Roman" w:cstheme="minorHAnsi"/>
+          <w:bCs/>
           <w:szCs w:val="24"/>
           <w:lang w:eastAsia="es-ES"/>
         </w:rPr>
@@ -1788,39 +1775,53 @@
     </w:p>
     <w:p>
       <w:pPr>
+        <w:spacing w:before="100" w:beforeAutospacing="1" w:after="100" w:afterAutospacing="1" w:line="240" w:lineRule="auto"/>
+        <w:jc w:val="both"/>
+        <w:rPr>
+          <w:rStyle w:val="TtuloCar"/>
+          <w:rFonts w:asciiTheme="minorHAnsi" w:eastAsia="Times New Roman" w:hAnsiTheme="minorHAnsi" w:cstheme="minorHAnsi"/>
+          <w:bCs/>
+          <w:spacing w:val="0"/>
+          <w:kern w:val="0"/>
+          <w:sz w:val="22"/>
+          <w:szCs w:val="24"/>
+          <w:lang w:eastAsia="es-ES"/>
+        </w:rPr>
+      </w:pPr>
+      <w:r>
+        <w:rPr>
+          <w:rFonts w:eastAsiaTheme="minorEastAsia" w:cstheme="minorHAnsi"/>
+          <w:sz w:val="20"/>
+        </w:rPr>
+        <w:br/>
+      </w:r>
+      <w:r>
+        <w:rPr>
+          <w:rFonts w:eastAsiaTheme="minorEastAsia" w:cstheme="minorHAnsi"/>
+          <w:sz w:val="20"/>
+        </w:rPr>
+        <w:br/>
+      </w:r>
+      <w:r>
         <w:rPr>
           <w:rStyle w:val="TtuloCar"/>
           <w:b/>
         </w:rPr>
-      </w:pPr>
-      <w:r>
-        <w:rPr>
-          <w:rFonts w:eastAsiaTheme="minorEastAsia" w:cstheme="minorHAnsi"/>
-          <w:sz w:val="20"/>
-        </w:rPr>
-        <w:br/>
-      </w:r>
-      <w:r>
-        <w:rPr>
-          <w:rFonts w:eastAsiaTheme="minorEastAsia" w:cstheme="minorHAnsi"/>
-          <w:sz w:val="20"/>
-        </w:rPr>
-        <w:br/>
-      </w:r>
-      <w:r>
-        <w:rPr>
-          <w:rStyle w:val="TtuloCar"/>
-          <w:b/>
-        </w:rPr>
         <w:t>CONCLUSIONES</w:t>
       </w:r>
     </w:p>
     <w:p>
+      <w:pPr>
+        <w:jc w:val="both"/>
+      </w:pPr>
       <w:r>
         <w:t>Tras los cambios realizados y los resultados observados podemos concluir que ahora si se realiza de manera correcta el cálculo del calor y que el modelo no presenta ninguna fuga de datos.</w:t>
       </w:r>
     </w:p>
     <w:p>
+      <w:pPr>
+        <w:jc w:val="both"/>
+      </w:pPr>
       <w:r>
         <w:t xml:space="preserve">También se detectó la inestabilidad del modelo en función del valor </w:t>
       </w:r>
@@ -1834,43 +1835,35 @@
       </w:r>
     </w:p>
     <w:p>
-      <w:r>
-        <w:t xml:space="preserve">Por otra </w:t>
-      </w:r>
-      <w:bookmarkStart w:id="0" w:name="_GoBack"/>
-      <w:bookmarkEnd w:id="0"/>
-      <w:r>
-        <w:t>parte, tenemos que el modelo es demasiado complejo para los pocos datos que hay lo que hace que haya un sobreajuste excesivo.</w:t>
-      </w:r>
-    </w:p>
-    <w:p>
-      <w:r>
-        <w:t xml:space="preserve">También cabe recalcar que </w:t>
-      </w:r>
-      <w:r>
-        <w:t>lo que</w:t>
-      </w:r>
-      <w:r>
-        <w:t xml:space="preserve"> el modelo usa para</w:t>
-      </w:r>
-      <w:r>
-        <w:t xml:space="preserve"> ocurre es que aprende</w:t>
-      </w:r>
-      <w:r>
-        <w:t>r</w:t>
-      </w:r>
-      <w:r>
-        <w:t xml:space="preserve"> </w:t>
-      </w:r>
-      <w:r>
-        <w:t>son</w:t>
-      </w:r>
-      <w:r>
-        <w:t xml:space="preserve"> datos muy fáciles de diferenciar lo cual refuerza la necesidad de obtener datos mucho más complejos que se asimilen a la realidad para que pueda aprender de casos difíciles.</w:t>
-      </w:r>
-    </w:p>
-    <w:p>
-      <w:r>
+      <w:pPr>
+        <w:jc w:val="both"/>
+      </w:pPr>
+      <w:r>
+        <w:t>Por otra parte, tenemos que el modelo es demasiado complejo para los pocos datos que hay lo que hace que haya un sobreajuste excesivo</w:t>
+      </w:r>
+      <w:r>
+        <w:t xml:space="preserve"> y memorización, pero por el contrario haciendo que no profundice demasiado conseguimos que no memorice y empiece a generalizar. En esta imagen se puede ver como en la curva de entrenamiento ya no saca la máxima puntuación.</w:t>
+      </w:r>
+    </w:p>
+    <w:p>
+      <w:pPr>
+        <w:jc w:val="both"/>
+      </w:pPr>
+    </w:p>
+    <w:p>
+      <w:pPr>
+        <w:jc w:val="both"/>
+      </w:pPr>
+      <w:r>
+        <w:t>También cabe recalcar que lo que el modelo usa para ocurre es que aprender son datos muy fáciles de diferenciar lo cual refuerza la necesidad de obtener datos mucho más complejos que se asimilen a la realidad para que pueda aprender de casos difíciles.</w:t>
+      </w:r>
+    </w:p>
+    <w:p>
+      <w:pPr>
+        <w:jc w:val="both"/>
+      </w:pPr>
+      <w:r>
+        <w:lastRenderedPageBreak/>
         <w:t xml:space="preserve">De este modo conseguiremos un modelo más fiable y robusto ante casos reales. </w:t>
       </w:r>
     </w:p>
@@ -1885,7 +1878,7 @@
 </file>
 
 <file path=word/numbering.xml><?xml version="1.0" encoding="utf-8"?>
-<w:numbering xmlns:wpc="http://schemas.microsoft.com/office/word/2010/wordprocessingCanvas" xmlns:cx="http://schemas.microsoft.com/office/drawing/2014/chartex" xmlns:cx1="http://schemas.microsoft.com/office/drawing/2015/9/8/chartex" xmlns:mc="http://schemas.openxmlformats.org/markup-compatibility/2006" xmlns:o="urn:schemas-microsoft-com:office:office" xmlns:r="http://schemas.openxmlformats.org/officeDocument/2006/relationships" xmlns:m="http://schemas.openxmlformats.org/officeDocument/2006/math" xmlns:v="urn:schemas-microsoft-com:vml" xmlns:wp14="http://schemas.microsoft.com/office/word/2010/wordprocessingDrawing" xmlns:wp="http://schemas.openxmlformats.org/drawingml/2006/wordprocessingDrawing" xmlns:w10="urn:schemas-microsoft-com:office:word" xmlns:w="http://schemas.openxmlformats.org/wordprocessingml/2006/main" xmlns:w14="http://schemas.microsoft.com/office/word/2010/wordml" xmlns:w15="http://schemas.microsoft.com/office/word/2012/wordml" xmlns:w16se="http://schemas.microsoft.com/office/word/2015/wordml/symex" xmlns:wpg="http://schemas.microsoft.com/office/word/2010/wordprocessingGroup" xmlns:wpi="http://schemas.microsoft.com/office/word/2010/wordprocessingInk" xmlns:wne="http://schemas.microsoft.com/office/word/2006/wordml" xmlns:wps="http://schemas.microsoft.com/office/word/2010/wordprocessingShape" mc:Ignorable="w14 w15 w16se wp14">
+<w:numbering xmlns:wpc="http://schemas.microsoft.com/office/word/2010/wordprocessingCanvas" xmlns:cx="http://schemas.microsoft.com/office/drawing/2014/chartex" xmlns:cx1="http://schemas.microsoft.com/office/drawing/2015/9/8/chartex" xmlns:cx2="http://schemas.microsoft.com/office/drawing/2015/10/21/chartex" xmlns:cx3="http://schemas.microsoft.com/office/drawing/2016/5/9/chartex" xmlns:cx4="http://schemas.microsoft.com/office/drawing/2016/5/10/chartex" xmlns:cx5="http://schemas.microsoft.com/office/drawing/2016/5/11/chartex" xmlns:cx6="http://schemas.microsoft.com/office/drawing/2016/5/12/chartex" xmlns:cx7="http://schemas.microsoft.com/office/drawing/2016/5/13/chartex" xmlns:cx8="http://schemas.microsoft.com/office/drawing/2016/5/14/chartex" xmlns:mc="http://schemas.openxmlformats.org/markup-compatibility/2006" xmlns:aink="http://schemas.microsoft.com/office/drawing/2016/ink" xmlns:am3d="http://schemas.microsoft.com/office/drawing/2017/model3d" xmlns:o="urn:schemas-microsoft-com:office:office" xmlns:oel="http://schemas.microsoft.com/office/2019/extlst" xmlns:r="http://schemas.openxmlformats.org/officeDocument/2006/relationships" xmlns:m="http://schemas.openxmlformats.org/officeDocument/2006/math" xmlns:v="urn:schemas-microsoft-com:vml" xmlns:wp14="http://schemas.microsoft.com/office/word/2010/wordprocessingDrawing" xmlns:wp="http://schemas.openxmlformats.org/drawingml/2006/wordprocessingDrawing" xmlns:w10="urn:schemas-microsoft-com:office:word" xmlns:w="http://schemas.openxmlformats.org/wordprocessingml/2006/main" xmlns:w14="http://schemas.microsoft.com/office/word/2010/wordml" xmlns:w15="http://schemas.microsoft.com/office/word/2012/wordml" xmlns:w16cex="http://schemas.microsoft.com/office/word/2018/wordml/cex" xmlns:w16cid="http://schemas.microsoft.com/office/word/2016/wordml/cid" xmlns:w16="http://schemas.microsoft.com/office/word/2018/wordml" xmlns:w16du="http://schemas.microsoft.com/office/word/2023/wordml/word16du" xmlns:w16sdtdh="http://schemas.microsoft.com/office/word/2020/wordml/sdtdatahash" xmlns:w16sdtfl="http://schemas.microsoft.com/office/word/2024/wordml/sdtformatlock" xmlns:w16se="http://schemas.microsoft.com/office/word/2015/wordml/symex" xmlns:wpg="http://schemas.microsoft.com/office/word/2010/wordprocessingGroup" xmlns:wpi="http://schemas.microsoft.com/office/word/2010/wordprocessingInk" xmlns:wne="http://schemas.microsoft.com/office/word/2006/wordml" xmlns:wps="http://schemas.microsoft.com/office/word/2010/wordprocessingShape" mc:Ignorable="w14 w15 w16se w16cid w16 w16cex w16sdtdh w16sdtfl w16du wp14">
   <w:abstractNum w:abstractNumId="0" w15:restartNumberingAfterBreak="0">
     <w:nsid w:val="12B97A50"/>
     <w:multiLevelType w:val="multilevel"/>
@@ -2035,14 +2028,14 @@
       </w:rPr>
     </w:lvl>
   </w:abstractNum>
-  <w:num w:numId="1">
+  <w:num w:numId="1" w16cid:durableId="2016836363">
     <w:abstractNumId w:val="0"/>
   </w:num>
 </w:numbering>
 </file>
 
 <file path=word/styles.xml><?xml version="1.0" encoding="utf-8"?>
-<w:styles xmlns:mc="http://schemas.openxmlformats.org/markup-compatibility/2006" xmlns:r="http://schemas.openxmlformats.org/officeDocument/2006/relationships" xmlns:w="http://schemas.openxmlformats.org/wordprocessingml/2006/main" xmlns:w14="http://schemas.microsoft.com/office/word/2010/wordml" xmlns:w15="http://schemas.microsoft.com/office/word/2012/wordml" xmlns:w16se="http://schemas.microsoft.com/office/word/2015/wordml/symex" mc:Ignorable="w14 w15 w16se">
+<w:styles xmlns:mc="http://schemas.openxmlformats.org/markup-compatibility/2006" xmlns:r="http://schemas.openxmlformats.org/officeDocument/2006/relationships" xmlns:w="http://schemas.openxmlformats.org/wordprocessingml/2006/main" xmlns:w14="http://schemas.microsoft.com/office/word/2010/wordml" xmlns:w15="http://schemas.microsoft.com/office/word/2012/wordml" xmlns:w16cex="http://schemas.microsoft.com/office/word/2018/wordml/cex" xmlns:w16cid="http://schemas.microsoft.com/office/word/2016/wordml/cid" xmlns:w16="http://schemas.microsoft.com/office/word/2018/wordml" xmlns:w16du="http://schemas.microsoft.com/office/word/2023/wordml/word16du" xmlns:w16sdtdh="http://schemas.microsoft.com/office/word/2020/wordml/sdtdatahash" xmlns:w16sdtfl="http://schemas.microsoft.com/office/word/2024/wordml/sdtformatlock" xmlns:w16se="http://schemas.microsoft.com/office/word/2015/wordml/symex" mc:Ignorable="w14 w15 w16se w16cid w16 w16cex w16sdtdh w16sdtfl w16du">
   <w:docDefaults>
     <w:rPrDefault>
       <w:rPr>
@@ -2058,7 +2051,7 @@
       </w:pPr>
     </w:pPrDefault>
   </w:docDefaults>
-  <w:latentStyles w:defLockedState="0" w:defUIPriority="99" w:defSemiHidden="0" w:defUnhideWhenUsed="0" w:defQFormat="0" w:count="371">
+  <w:latentStyles w:defLockedState="0" w:defUIPriority="99" w:defSemiHidden="0" w:defUnhideWhenUsed="0" w:defQFormat="0" w:count="376">
     <w:lsdException w:name="Normal" w:uiPriority="0" w:qFormat="1"/>
     <w:lsdException w:name="heading 1" w:uiPriority="9" w:qFormat="1"/>
     <w:lsdException w:name="heading 2" w:semiHidden="1" w:uiPriority="9" w:unhideWhenUsed="1" w:qFormat="1"/>
@@ -2430,6 +2423,11 @@
     <w:lsdException w:name="List Table 5 Dark Accent 6" w:uiPriority="50"/>
     <w:lsdException w:name="List Table 6 Colorful Accent 6" w:uiPriority="51"/>
     <w:lsdException w:name="List Table 7 Colorful Accent 6" w:uiPriority="52"/>
+    <w:lsdException w:name="Mention" w:semiHidden="1" w:unhideWhenUsed="1"/>
+    <w:lsdException w:name="Smart Hyperlink" w:semiHidden="1" w:unhideWhenUsed="1"/>
+    <w:lsdException w:name="Hashtag" w:semiHidden="1" w:unhideWhenUsed="1"/>
+    <w:lsdException w:name="Unresolved Mention" w:semiHidden="1" w:unhideWhenUsed="1"/>
+    <w:lsdException w:name="Smart Link" w:semiHidden="1" w:unhideWhenUsed="1"/>
   </w:latentStyles>
   <w:style w:type="paragraph" w:default="1" w:styleId="Normal">
     <w:name w:val="Normal"/>

</xml_diff>